<commit_message>
Revisión Intro Plataforma SGCM
</commit_message>
<xml_diff>
--- a/SGCM/GUIAS RÁPIDAS/INTRODUCCIÓN A LA PLATAFORMA.docx
+++ b/SGCM/GUIAS RÁPIDAS/INTRODUCCIÓN A LA PLATAFORMA.docx
@@ -1,6 +1,6 @@
 
 <file path=word/document.xml><?xml version="1.0" encoding="utf-8"?>
-<w:document xmlns:wpc="http://schemas.microsoft.com/office/word/2010/wordprocessingCanvas" xmlns:cx="http://schemas.microsoft.com/office/drawing/2014/chartex" xmlns:cx1="http://schemas.microsoft.com/office/drawing/2015/9/8/chartex" xmlns:mc="http://schemas.openxmlformats.org/markup-compatibility/2006" xmlns:o="urn:schemas-microsoft-com:office:office" xmlns:r="http://schemas.openxmlformats.org/officeDocument/2006/relationships" xmlns:m="http://schemas.openxmlformats.org/officeDocument/2006/math" xmlns:v="urn:schemas-microsoft-com:vml" xmlns:wp14="http://schemas.microsoft.com/office/word/2010/wordprocessingDrawing" xmlns:wp="http://schemas.openxmlformats.org/drawingml/2006/wordprocessingDrawing" xmlns:w10="urn:schemas-microsoft-com:office:word" xmlns:w="http://schemas.openxmlformats.org/wordprocessingml/2006/main" xmlns:w14="http://schemas.microsoft.com/office/word/2010/wordml" xmlns:w15="http://schemas.microsoft.com/office/word/2012/wordml" xmlns:w16se="http://schemas.microsoft.com/office/word/2015/wordml/symex" xmlns:wpg="http://schemas.microsoft.com/office/word/2010/wordprocessingGroup" xmlns:wpi="http://schemas.microsoft.com/office/word/2010/wordprocessingInk" xmlns:wne="http://schemas.microsoft.com/office/word/2006/wordml" xmlns:wps="http://schemas.microsoft.com/office/word/2010/wordprocessingShape" mc:Ignorable="w14 w15 w16se wp14">
+<w:document xmlns:wpc="http://schemas.microsoft.com/office/word/2010/wordprocessingCanvas" xmlns:cx="http://schemas.microsoft.com/office/drawing/2014/chartex" xmlns:mc="http://schemas.openxmlformats.org/markup-compatibility/2006" xmlns:o="urn:schemas-microsoft-com:office:office" xmlns:r="http://schemas.openxmlformats.org/officeDocument/2006/relationships" xmlns:m="http://schemas.openxmlformats.org/officeDocument/2006/math" xmlns:v="urn:schemas-microsoft-com:vml" xmlns:wp14="http://schemas.microsoft.com/office/word/2010/wordprocessingDrawing" xmlns:wp="http://schemas.openxmlformats.org/drawingml/2006/wordprocessingDrawing" xmlns:w10="urn:schemas-microsoft-com:office:word" xmlns:w="http://schemas.openxmlformats.org/wordprocessingml/2006/main" xmlns:w14="http://schemas.microsoft.com/office/word/2010/wordml" xmlns:w15="http://schemas.microsoft.com/office/word/2012/wordml" xmlns:w16se="http://schemas.microsoft.com/office/word/2015/wordml/symex" xmlns:wpg="http://schemas.microsoft.com/office/word/2010/wordprocessingGroup" xmlns:wpi="http://schemas.microsoft.com/office/word/2010/wordprocessingInk" xmlns:wne="http://schemas.microsoft.com/office/word/2006/wordml" xmlns:wps="http://schemas.microsoft.com/office/word/2010/wordprocessingShape" mc:Ignorable="w14 w15 w16se wp14">
   <w:body>
     <w:p>
       <w:pPr>
@@ -100,7 +100,7 @@
               </wp:anchor>
             </w:drawing>
           </mc:Choice>
-          <mc:Fallback>
+          <mc:Fallback xmlns:cx1="http://schemas.microsoft.com/office/drawing/2015/9/8/chartex">
             <w:pict>
               <v:rect w14:anchorId="06FFA84B" id="Rectángulo 3" o:spid="_x0000_s1026" style="position:absolute;margin-left:0;margin-top:-55.8pt;width:582.7pt;height:760.2pt;z-index:-251512832;visibility:visible;mso-wrap-style:square;mso-width-percent:0;mso-height-percent:0;mso-wrap-distance-left:9pt;mso-wrap-distance-top:0;mso-wrap-distance-right:9pt;mso-wrap-distance-bottom:0;mso-position-horizontal:left;mso-position-horizontal-relative:page;mso-position-vertical:absolute;mso-position-vertical-relative:text;mso-width-percent:0;mso-height-percent:0;mso-width-relative:margin;mso-height-relative:margin;v-text-anchor:middle" o:gfxdata="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" fillcolor="#f2f2f2" stroked="f" strokeweight="1pt">
                 <v:shadow on="t" type="perspective" color="black" opacity="7208f" offset="0,0" matrix="66847f,,,66847f"/>
@@ -404,7 +404,7 @@
               </wp:anchor>
             </w:drawing>
           </mc:Choice>
-          <mc:Fallback>
+          <mc:Fallback xmlns:cx1="http://schemas.microsoft.com/office/drawing/2015/9/8/chartex">
             <w:pict>
               <v:rect w14:anchorId="6E426A2F" id="Rectángulo 4" o:spid="_x0000_s1026" style="position:absolute;left:0;text-align:left;margin-left:-70pt;margin-top:29.8pt;width:579.3pt;height:96.3pt;z-index:251781120;visibility:visible;mso-wrap-style:square;mso-width-percent:0;mso-height-percent:0;mso-wrap-distance-left:9pt;mso-wrap-distance-top:0;mso-wrap-distance-right:9pt;mso-wrap-distance-bottom:0;mso-position-horizontal:absolute;mso-position-horizontal-relative:margin;mso-position-vertical:absolute;mso-position-vertical-relative:text;mso-width-percent:0;mso-height-percent:0;mso-width-relative:margin;mso-height-relative:margin;v-text-anchor:middle" o:gfxdata="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" fillcolor="#aaa [3030]" stroked="f">
                 <v:fill color2="#a3a3a3 [3174]" rotate="t" colors="0 #afafaf;.5 #a5a5a5;1 #929292" focus="100%" type="gradient">
@@ -873,7 +873,7 @@
               </wp:anchor>
             </w:drawing>
           </mc:Choice>
-          <mc:Fallback>
+          <mc:Fallback xmlns:cx1="http://schemas.microsoft.com/office/drawing/2015/9/8/chartex">
             <w:pict>
               <v:rect w14:anchorId="63962291" id="Rectángulo 23" o:spid="_x0000_s1027" style="position:absolute;left:0;text-align:left;margin-left:0;margin-top:2.05pt;width:533.9pt;height:21.05pt;z-index:251801600;visibility:visible;mso-wrap-style:square;mso-width-percent:0;mso-height-percent:0;mso-wrap-distance-left:9pt;mso-wrap-distance-top:0;mso-wrap-distance-right:9pt;mso-wrap-distance-bottom:0;mso-position-horizontal:center;mso-position-horizontal-relative:margin;mso-position-vertical:absolute;mso-position-vertical-relative:text;mso-width-percent:0;mso-height-percent:0;mso-width-relative:margin;mso-height-relative:margin;v-text-anchor:middle" o:gfxdata="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" fillcolor="#aaa [3030]" stroked="f">
                 <v:fill color2="#a3a3a3 [3174]" rotate="t" colors="0 #afafaf;.5 #a5a5a5;1 #929292" focus="100%" type="gradient">
@@ -1002,93 +1002,55 @@
             </w:rPr>
             <w:fldChar w:fldCharType="separate"/>
           </w:r>
-          <w:bookmarkStart w:id="0" w:name="_GoBack"/>
-          <w:bookmarkEnd w:id="0"/>
-          <w:r>
-            <w:rPr>
-              <w:rStyle w:val="Hipervnculo"/>
-            </w:rPr>
-            <w:fldChar w:fldCharType="begin"/>
-          </w:r>
-          <w:r>
-            <w:rPr>
-              <w:rStyle w:val="Hipervnculo"/>
-            </w:rPr>
-            <w:instrText xml:space="preserve"> </w:instrText>
-          </w:r>
-          <w:r>
-            <w:instrText>HYPERLINK \l "_Toc138928941"</w:instrText>
-          </w:r>
-          <w:r>
-            <w:rPr>
-              <w:rStyle w:val="Hipervnculo"/>
-            </w:rPr>
-            <w:instrText xml:space="preserve"> </w:instrText>
-          </w:r>
-          <w:r>
-            <w:rPr>
-              <w:rStyle w:val="Hipervnculo"/>
-            </w:rPr>
-          </w:r>
-          <w:r>
-            <w:rPr>
-              <w:rStyle w:val="Hipervnculo"/>
-            </w:rPr>
-            <w:fldChar w:fldCharType="separate"/>
-          </w:r>
-          <w:r>
-            <w:rPr>
-              <w:rStyle w:val="Hipervnculo"/>
-            </w:rPr>
-            <w:t>Objetivo</w:t>
-          </w:r>
-          <w:r>
-            <w:rPr>
-              <w:webHidden/>
-            </w:rPr>
-            <w:tab/>
-          </w:r>
-          <w:r>
-            <w:rPr>
-              <w:webHidden/>
-            </w:rPr>
-            <w:fldChar w:fldCharType="begin"/>
-          </w:r>
-          <w:r>
-            <w:rPr>
-              <w:webHidden/>
-            </w:rPr>
-            <w:instrText xml:space="preserve"> PAGEREF _Toc138928941 \h </w:instrText>
-          </w:r>
-          <w:r>
-            <w:rPr>
-              <w:webHidden/>
-            </w:rPr>
-          </w:r>
-          <w:r>
-            <w:rPr>
-              <w:webHidden/>
-            </w:rPr>
-            <w:fldChar w:fldCharType="separate"/>
-          </w:r>
-          <w:r>
-            <w:rPr>
-              <w:webHidden/>
-            </w:rPr>
-            <w:t>3</w:t>
-          </w:r>
-          <w:r>
-            <w:rPr>
-              <w:webHidden/>
-            </w:rPr>
-            <w:fldChar w:fldCharType="end"/>
-          </w:r>
-          <w:r>
-            <w:rPr>
-              <w:rStyle w:val="Hipervnculo"/>
-            </w:rPr>
-            <w:fldChar w:fldCharType="end"/>
-          </w:r>
+          <w:hyperlink w:anchor="_Toc138928941" w:history="1">
+            <w:r>
+              <w:rPr>
+                <w:rStyle w:val="Hipervnculo"/>
+              </w:rPr>
+              <w:t>Objetivo</w:t>
+            </w:r>
+            <w:r>
+              <w:rPr>
+                <w:webHidden/>
+              </w:rPr>
+              <w:tab/>
+            </w:r>
+            <w:r>
+              <w:rPr>
+                <w:webHidden/>
+              </w:rPr>
+              <w:fldChar w:fldCharType="begin"/>
+            </w:r>
+            <w:r>
+              <w:rPr>
+                <w:webHidden/>
+              </w:rPr>
+              <w:instrText xml:space="preserve"> PAGEREF _Toc138928941 \h </w:instrText>
+            </w:r>
+            <w:r>
+              <w:rPr>
+                <w:webHidden/>
+              </w:rPr>
+            </w:r>
+            <w:r>
+              <w:rPr>
+                <w:webHidden/>
+              </w:rPr>
+              <w:fldChar w:fldCharType="separate"/>
+            </w:r>
+            <w:r>
+              <w:rPr>
+                <w:webHidden/>
+              </w:rPr>
+              <w:t>3</w:t>
+            </w:r>
+            <w:r>
+              <w:rPr>
+                <w:webHidden/>
+              </w:rPr>
+              <w:fldChar w:fldCharType="end"/>
+            </w:r>
+          </w:hyperlink>
         </w:p>
         <w:p>
           <w:pPr>
@@ -1969,7 +1931,7 @@
               </wp:anchor>
             </w:drawing>
           </mc:Choice>
-          <mc:Fallback>
+          <mc:Fallback xmlns:cx1="http://schemas.microsoft.com/office/drawing/2015/9/8/chartex">
             <w:pict>
               <v:rect w14:anchorId="19E49FED" id="Rectángulo 15" o:spid="_x0000_s1028" style="position:absolute;margin-left:-38.85pt;margin-top:18.8pt;width:533.9pt;height:21.05pt;z-index:251782144;visibility:visible;mso-wrap-style:square;mso-width-percent:0;mso-height-percent:0;mso-wrap-distance-left:9pt;mso-wrap-distance-top:0;mso-wrap-distance-right:9pt;mso-wrap-distance-bottom:0;mso-position-horizontal:absolute;mso-position-horizontal-relative:margin;mso-position-vertical:absolute;mso-position-vertical-relative:text;mso-width-percent:0;mso-height-percent:0;mso-width-relative:margin;mso-height-relative:margin;v-text-anchor:middle" o:gfxdata="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" fillcolor="#aaa [3030]" stroked="f">
                 <v:fill color2="#a3a3a3 [3174]" rotate="t" colors="0 #afafaf;.5 #a5a5a5;1 #929292" focus="100%" type="gradient">
@@ -2147,21 +2109,21 @@
                                 <w:rFonts w:ascii="Arial" w:hAnsi="Arial" w:cs="Arial"/>
                                 <w:lang w:val="es-MX"/>
                               </w:rPr>
-                              <w:t xml:space="preserve">, el cual tiene como objetivo el </w:t>
+                              <w:t xml:space="preserve">, el cual tiene como objetivo </w:t>
                             </w:r>
                             <w:r>
                               <w:rPr>
                                 <w:rFonts w:ascii="Arial" w:hAnsi="Arial" w:cs="Arial"/>
                                 <w:lang w:val="es-MX"/>
                               </w:rPr>
-                              <w:t>admin</w:t>
+                              <w:t>administrar</w:t>
                             </w:r>
                             <w:r>
                               <w:rPr>
                                 <w:rFonts w:ascii="Arial" w:hAnsi="Arial" w:cs="Arial"/>
                                 <w:lang w:val="es-MX"/>
                               </w:rPr>
-                              <w:t xml:space="preserve">istrar todos los recursos de créditos y financiamiento que otorga La </w:t>
+                              <w:t xml:space="preserve"> todos los recursos de créditos y financiamiento que otorga La </w:t>
                             </w:r>
                             <w:r>
                               <w:rPr>
@@ -2262,21 +2224,21 @@
                           <w:rFonts w:ascii="Arial" w:hAnsi="Arial" w:cs="Arial"/>
                           <w:lang w:val="es-MX"/>
                         </w:rPr>
-                        <w:t xml:space="preserve">, el cual tiene como objetivo el </w:t>
+                        <w:t xml:space="preserve">, el cual tiene como objetivo </w:t>
                       </w:r>
                       <w:r>
                         <w:rPr>
                           <w:rFonts w:ascii="Arial" w:hAnsi="Arial" w:cs="Arial"/>
                           <w:lang w:val="es-MX"/>
                         </w:rPr>
-                        <w:t>admin</w:t>
+                        <w:t>administrar</w:t>
                       </w:r>
                       <w:r>
                         <w:rPr>
                           <w:rFonts w:ascii="Arial" w:hAnsi="Arial" w:cs="Arial"/>
                           <w:lang w:val="es-MX"/>
                         </w:rPr>
-                        <w:t xml:space="preserve">istrar todos los recursos de créditos y financiamiento que otorga La </w:t>
+                        <w:t xml:space="preserve"> todos los recursos de créditos y financiamiento que otorga La </w:t>
                       </w:r>
                       <w:r>
                         <w:rPr>
@@ -2392,7 +2354,7 @@
               </wp:anchor>
             </w:drawing>
           </mc:Choice>
-          <mc:Fallback>
+          <mc:Fallback xmlns:cx1="http://schemas.microsoft.com/office/drawing/2015/9/8/chartex">
             <w:pict>
               <v:rect w14:anchorId="77267B3C" id="Rectángulo 16" o:spid="_x0000_s1030" style="position:absolute;margin-left:63.7pt;margin-top:.4pt;width:347.05pt;height:20.4pt;z-index:251783168;visibility:visible;mso-wrap-style:square;mso-width-percent:0;mso-height-percent:0;mso-wrap-distance-left:9pt;mso-wrap-distance-top:0;mso-wrap-distance-right:9pt;mso-wrap-distance-bottom:0;mso-position-horizontal:absolute;mso-position-horizontal-relative:text;mso-position-vertical:absolute;mso-position-vertical-relative:text;mso-width-percent:0;mso-height-percent:0;mso-width-relative:margin;mso-height-relative:margin;v-text-anchor:middle" o:gfxdata="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" fillcolor="#c3c3c3 [2166]" strokecolor="#a5a5a5 [3206]" strokeweight=".5pt">
                 <v:fill color2="#b6b6b6 [2614]" rotate="t" colors="0 #d2d2d2;.5 #c8c8c8;1 silver" focus="100%" type="gradient">
@@ -2493,16 +2455,16 @@
           <w:b w:val="0"/>
         </w:rPr>
       </w:pPr>
-      <w:bookmarkStart w:id="1" w:name="_Toc123297018"/>
-      <w:bookmarkStart w:id="2" w:name="_Toc138928941"/>
+      <w:bookmarkStart w:id="0" w:name="_Toc123297018"/>
+      <w:bookmarkStart w:id="1" w:name="_Toc138928941"/>
       <w:r>
         <w:rPr>
           <w:rFonts w:cs="Arial"/>
         </w:rPr>
         <w:t>Objetivo</w:t>
       </w:r>
+      <w:bookmarkEnd w:id="0"/>
       <w:bookmarkEnd w:id="1"/>
-      <w:bookmarkEnd w:id="2"/>
     </w:p>
     <w:p>
       <w:pPr>
@@ -2564,7 +2526,22 @@
           <w:rFonts w:ascii="Arial" w:hAnsi="Arial" w:cs="Arial"/>
           <w:sz w:val="24"/>
         </w:rPr>
-        <w:t>, así como el seguimiento correspondiente, para su asignación al área que vaya a continuar la atención hasta concluir con el registro de los pagos</w:t>
+        <w:t xml:space="preserve">, así como el seguimiento correspondiente, para su asignación al área que vaya a continuar la atención hasta concluir con el registro de los </w:t>
+      </w:r>
+      <w:commentRangeStart w:id="2"/>
+      <w:r>
+        <w:rPr>
+          <w:rFonts w:ascii="Arial" w:hAnsi="Arial" w:cs="Arial"/>
+          <w:sz w:val="24"/>
+        </w:rPr>
+        <w:t>pagos</w:t>
+      </w:r>
+      <w:commentRangeEnd w:id="2"/>
+      <w:r>
+        <w:rPr>
+          <w:rStyle w:val="Refdecomentario"/>
+        </w:rPr>
+        <w:commentReference w:id="2"/>
       </w:r>
       <w:r>
         <w:rPr>
@@ -2597,16 +2574,16 @@
           <w:b w:val="0"/>
         </w:rPr>
       </w:pPr>
-      <w:bookmarkStart w:id="3" w:name="_Toc123297019"/>
-      <w:bookmarkStart w:id="4" w:name="_Toc138928942"/>
+      <w:bookmarkStart w:id="4" w:name="_Toc123297019"/>
+      <w:bookmarkStart w:id="5" w:name="_Toc138928942"/>
       <w:r>
         <w:rPr>
           <w:rFonts w:cs="Arial"/>
         </w:rPr>
         <w:t>Alcance</w:t>
       </w:r>
-      <w:bookmarkEnd w:id="3"/>
       <w:bookmarkEnd w:id="4"/>
+      <w:bookmarkEnd w:id="5"/>
       <w:r>
         <w:rPr>
           <w:rFonts w:cs="Arial"/>
@@ -2747,16 +2724,16 @@
           <w:rFonts w:cs="Arial"/>
         </w:rPr>
       </w:pPr>
-      <w:bookmarkStart w:id="5" w:name="_Toc123297020"/>
-      <w:bookmarkStart w:id="6" w:name="_Toc138928943"/>
+      <w:bookmarkStart w:id="6" w:name="_Toc123297020"/>
+      <w:bookmarkStart w:id="7" w:name="_Toc138928943"/>
       <w:r>
         <w:rPr>
           <w:rFonts w:cs="Arial"/>
         </w:rPr>
         <w:t>Usuario</w:t>
       </w:r>
-      <w:bookmarkEnd w:id="5"/>
       <w:bookmarkEnd w:id="6"/>
+      <w:bookmarkEnd w:id="7"/>
     </w:p>
     <w:p>
       <w:pPr>
@@ -2797,14 +2774,7 @@
           <w:rFonts w:ascii="Arial" w:hAnsi="Arial" w:cs="Arial"/>
           <w:sz w:val="24"/>
         </w:rPr>
-        <w:t xml:space="preserve"> </w:t>
-      </w:r>
-      <w:r>
-        <w:rPr>
-          <w:rFonts w:ascii="Arial" w:hAnsi="Arial" w:cs="Arial"/>
-          <w:sz w:val="24"/>
-        </w:rPr>
-        <w:t>de la Secretaria de Finanzas y Tesorería</w:t>
+        <w:t xml:space="preserve"> de la Secretaria de Finanzas y Tesorería</w:t>
       </w:r>
       <w:r>
         <w:rPr>
@@ -2974,7 +2944,7 @@
               </wp:anchor>
             </w:drawing>
           </mc:Choice>
-          <mc:Fallback>
+          <mc:Fallback xmlns:cx1="http://schemas.microsoft.com/office/drawing/2015/9/8/chartex">
             <w:pict>
               <v:rect w14:anchorId="71066FE7" id="Rectángulo 125" o:spid="_x0000_s1031" style="position:absolute;margin-left:-36.35pt;margin-top:3pt;width:533.9pt;height:21.05pt;z-index:251819008;visibility:visible;mso-wrap-style:square;mso-width-percent:0;mso-height-percent:0;mso-wrap-distance-left:9pt;mso-wrap-distance-top:0;mso-wrap-distance-right:9pt;mso-wrap-distance-bottom:0;mso-position-horizontal:absolute;mso-position-horizontal-relative:margin;mso-position-vertical:absolute;mso-position-vertical-relative:text;mso-width-percent:0;mso-height-percent:0;mso-width-relative:margin;mso-height-relative:margin;v-text-anchor:middle" o:gfxdata="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" fillcolor="#aaa [3030]" stroked="f">
                 <v:fill color2="#a3a3a3 [3174]" rotate="t" colors="0 #afafaf;.5 #a5a5a5;1 #929292" focus="100%" type="gradient">
@@ -3040,9 +3010,9 @@
           <w:szCs w:val="44"/>
         </w:rPr>
       </w:pPr>
-      <w:bookmarkStart w:id="7" w:name="_Toc123297021"/>
-      <w:bookmarkStart w:id="8" w:name="_Toc124335006"/>
-      <w:bookmarkStart w:id="9" w:name="_Toc138928944"/>
+      <w:bookmarkStart w:id="8" w:name="_Toc123297021"/>
+      <w:bookmarkStart w:id="9" w:name="_Toc124335006"/>
+      <w:bookmarkStart w:id="10" w:name="_Toc138928944"/>
       <w:r>
         <w:rPr>
           <w:rFonts w:cs="Arial"/>
@@ -3051,9 +3021,9 @@
         </w:rPr>
         <w:t>ASPECTOS GENERALES DE LA PLATAFORMA</w:t>
       </w:r>
-      <w:bookmarkEnd w:id="7"/>
       <w:bookmarkEnd w:id="8"/>
       <w:bookmarkEnd w:id="9"/>
+      <w:bookmarkEnd w:id="10"/>
     </w:p>
     <w:p>
       <w:pPr>
@@ -3236,16 +3206,16 @@
           <w:rFonts w:cs="Arial"/>
         </w:rPr>
       </w:pPr>
-      <w:bookmarkStart w:id="10" w:name="_Toc124335007"/>
-      <w:bookmarkStart w:id="11" w:name="_Toc138928945"/>
+      <w:bookmarkStart w:id="11" w:name="_Toc124335007"/>
+      <w:bookmarkStart w:id="12" w:name="_Toc138928945"/>
       <w:r>
         <w:rPr>
           <w:rFonts w:cs="Arial"/>
         </w:rPr>
         <w:t>Acceso a Plataforma</w:t>
       </w:r>
-      <w:bookmarkEnd w:id="10"/>
       <w:bookmarkEnd w:id="11"/>
+      <w:bookmarkEnd w:id="12"/>
     </w:p>
     <w:p>
       <w:pPr>
@@ -3329,16 +3299,16 @@
           <w:szCs w:val="28"/>
         </w:rPr>
       </w:pPr>
-      <w:bookmarkStart w:id="12" w:name="_Toc124335008"/>
-      <w:bookmarkStart w:id="13" w:name="_Toc138928946"/>
+      <w:bookmarkStart w:id="13" w:name="_Toc124335008"/>
+      <w:bookmarkStart w:id="14" w:name="_Toc138928946"/>
       <w:r>
         <w:rPr>
           <w:rFonts w:cs="Arial"/>
         </w:rPr>
         <w:t>Inicio</w:t>
       </w:r>
-      <w:bookmarkEnd w:id="12"/>
       <w:bookmarkEnd w:id="13"/>
+      <w:bookmarkEnd w:id="14"/>
     </w:p>
     <w:p>
       <w:pPr>
@@ -3594,8 +3564,8 @@
           <w:szCs w:val="28"/>
         </w:rPr>
       </w:pPr>
-      <w:bookmarkStart w:id="14" w:name="_Toc124335009"/>
-      <w:bookmarkStart w:id="15" w:name="_Toc138928947"/>
+      <w:bookmarkStart w:id="15" w:name="_Toc124335009"/>
+      <w:bookmarkStart w:id="16" w:name="_Toc138928947"/>
       <w:r>
         <w:rPr>
           <w:rFonts w:cs="Arial"/>
@@ -3603,8 +3573,8 @@
         <w:lastRenderedPageBreak/>
         <w:t>Inicio de Sesión</w:t>
       </w:r>
-      <w:bookmarkEnd w:id="14"/>
       <w:bookmarkEnd w:id="15"/>
+      <w:bookmarkEnd w:id="16"/>
     </w:p>
     <w:p>
       <w:pPr>
@@ -3653,7 +3623,7 @@
                     <pic:cNvPicPr/>
                   </pic:nvPicPr>
                   <pic:blipFill rotWithShape="1">
-                    <a:blip r:embed="rId10" cstate="print">
+                    <a:blip r:embed="rId12" cstate="print">
                       <a:extLst>
                         <a:ext uri="{28A0092B-C50C-407E-A947-70E740481C1C}">
                           <a14:useLocalDpi xmlns:a14="http://schemas.microsoft.com/office/drawing/2010/main" val="0"/>
@@ -3838,7 +3808,7 @@
               </wp:anchor>
             </w:drawing>
           </mc:Choice>
-          <mc:Fallback>
+          <mc:Fallback xmlns:cx1="http://schemas.microsoft.com/office/drawing/2015/9/8/chartex">
             <w:pict>
               <v:oval w14:anchorId="0B200173" id="Elipse 19" o:spid="_x0000_s1032" style="position:absolute;margin-left:245.35pt;margin-top:7.45pt;width:28.85pt;height:27.5pt;z-index:251810816;visibility:visible;mso-wrap-style:square;mso-width-percent:0;mso-height-percent:0;mso-wrap-distance-left:9pt;mso-wrap-distance-top:0;mso-wrap-distance-right:9pt;mso-wrap-distance-bottom:0;mso-position-horizontal:absolute;mso-position-horizontal-relative:text;mso-position-vertical:absolute;mso-position-vertical-relative:text;mso-width-percent:0;mso-height-percent:0;mso-width-relative:margin;mso-height-relative:margin;v-text-anchor:middle" o:gfxdata="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" fillcolor="#70ad47 [3209]" strokecolor="#375623 [1609]" strokeweight="1pt">
                 <v:stroke joinstyle="miter"/>
@@ -3975,7 +3945,7 @@
               </wp:anchor>
             </w:drawing>
           </mc:Choice>
-          <mc:Fallback>
+          <mc:Fallback xmlns:cx1="http://schemas.microsoft.com/office/drawing/2015/9/8/chartex">
             <w:pict>
               <v:oval w14:anchorId="01991370" id="Elipse 20" o:spid="_x0000_s1033" style="position:absolute;margin-left:242.5pt;margin-top:17.2pt;width:28.85pt;height:27.5pt;z-index:251809792;visibility:visible;mso-wrap-style:square;mso-width-percent:0;mso-height-percent:0;mso-wrap-distance-left:9pt;mso-wrap-distance-top:0;mso-wrap-distance-right:9pt;mso-wrap-distance-bottom:0;mso-position-horizontal:absolute;mso-position-horizontal-relative:text;mso-position-vertical:absolute;mso-position-vertical-relative:text;mso-width-percent:0;mso-height-percent:0;mso-width-relative:margin;mso-height-relative:margin;v-text-anchor:middle" o:gfxdata="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" fillcolor="#70ad47 [3209]" strokecolor="#375623 [1609]" strokeweight="1pt">
                 <v:stroke joinstyle="miter"/>
@@ -4112,7 +4082,7 @@
               </wp:anchor>
             </w:drawing>
           </mc:Choice>
-          <mc:Fallback>
+          <mc:Fallback xmlns:cx1="http://schemas.microsoft.com/office/drawing/2015/9/8/chartex">
             <w:pict>
               <v:oval w14:anchorId="4500C419" id="Elipse 21" o:spid="_x0000_s1034" style="position:absolute;margin-left:348.5pt;margin-top:11.65pt;width:28.85pt;height:27.5pt;z-index:251808768;visibility:visible;mso-wrap-style:square;mso-width-percent:0;mso-height-percent:0;mso-wrap-distance-left:9pt;mso-wrap-distance-top:0;mso-wrap-distance-right:9pt;mso-wrap-distance-bottom:0;mso-position-horizontal:absolute;mso-position-horizontal-relative:text;mso-position-vertical:absolute;mso-position-vertical-relative:text;mso-width-percent:0;mso-height-percent:0;mso-width-relative:margin;mso-height-relative:margin;v-text-anchor:middle" o:gfxdata="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" fillcolor="#70ad47 [3209]" strokecolor="#375623 [1609]" strokeweight="1pt">
                 <v:stroke joinstyle="miter"/>
@@ -4198,16 +4168,16 @@
           <w:szCs w:val="28"/>
         </w:rPr>
       </w:pPr>
-      <w:bookmarkStart w:id="16" w:name="_Toc124335010"/>
-      <w:bookmarkStart w:id="17" w:name="_Toc138928948"/>
+      <w:bookmarkStart w:id="17" w:name="_Toc124335010"/>
+      <w:bookmarkStart w:id="18" w:name="_Toc138928948"/>
       <w:r>
         <w:rPr>
           <w:rFonts w:cs="Arial"/>
         </w:rPr>
         <w:t>Elegir la Plataforma</w:t>
       </w:r>
-      <w:bookmarkEnd w:id="16"/>
       <w:bookmarkEnd w:id="17"/>
+      <w:bookmarkEnd w:id="18"/>
     </w:p>
     <w:p>
       <w:pPr>
@@ -4237,6 +4207,7 @@
           <w:b/>
         </w:rPr>
       </w:pPr>
+      <w:commentRangeStart w:id="19"/>
       <w:r>
         <w:rPr>
           <w:rFonts w:ascii="Arial" w:hAnsi="Arial" w:cs="Arial"/>
@@ -4244,6 +4215,13 @@
         </w:rPr>
         <w:t>DISTRIBUCIÓN DE RECURSOS</w:t>
       </w:r>
+      <w:commentRangeEnd w:id="19"/>
+      <w:r>
+        <w:rPr>
+          <w:rStyle w:val="Refdecomentario"/>
+        </w:rPr>
+        <w:commentReference w:id="19"/>
+      </w:r>
     </w:p>
     <w:p>
       <w:pPr>
@@ -4287,6 +4265,7 @@
           <w:rFonts w:ascii="Arial" w:hAnsi="Arial" w:cs="Arial"/>
         </w:rPr>
       </w:pPr>
+      <w:commentRangeStart w:id="20"/>
       <w:r>
         <w:rPr>
           <w:rFonts w:ascii="Arial" w:hAnsi="Arial" w:cs="Arial"/>
@@ -4309,7 +4288,7 @@
                     <pic:cNvPicPr/>
                   </pic:nvPicPr>
                   <pic:blipFill>
-                    <a:blip r:embed="rId11"/>
+                    <a:blip r:embed="rId13"/>
                     <a:stretch>
                       <a:fillRect/>
                     </a:stretch>
@@ -4329,6 +4308,13 @@
           </wp:inline>
         </w:drawing>
       </w:r>
+      <w:commentRangeEnd w:id="20"/>
+      <w:r>
+        <w:rPr>
+          <w:rStyle w:val="Refdecomentario"/>
+        </w:rPr>
+        <w:commentReference w:id="20"/>
+      </w:r>
     </w:p>
     <w:p>
       <w:pPr>
@@ -4378,8 +4364,8 @@
           <w:rFonts w:cs="Arial"/>
         </w:rPr>
       </w:pPr>
-      <w:bookmarkStart w:id="18" w:name="_Toc124335011"/>
-      <w:bookmarkStart w:id="19" w:name="_Toc138928949"/>
+      <w:bookmarkStart w:id="21" w:name="_Toc124335011"/>
+      <w:bookmarkStart w:id="22" w:name="_Toc138928949"/>
       <w:r>
         <w:rPr>
           <w:rFonts w:cs="Arial"/>
@@ -4387,8 +4373,8 @@
         <w:lastRenderedPageBreak/>
         <w:t>Pantalla de Bienvenida</w:t>
       </w:r>
-      <w:bookmarkEnd w:id="18"/>
-      <w:bookmarkEnd w:id="19"/>
+      <w:bookmarkEnd w:id="21"/>
+      <w:bookmarkEnd w:id="22"/>
     </w:p>
     <w:p>
       <w:pPr>
@@ -4506,7 +4492,7 @@
               </wp:anchor>
             </w:drawing>
           </mc:Choice>
-          <mc:Fallback>
+          <mc:Fallback xmlns:cx1="http://schemas.microsoft.com/office/drawing/2015/9/8/chartex">
             <w:pict>
               <v:rect w14:anchorId="03092937" id="Rectángulo 5" o:spid="_x0000_s1026" style="position:absolute;margin-left:-1.55pt;margin-top:43.35pt;width:45.6pt;height:19.2pt;z-index:251837440;visibility:visible;mso-wrap-style:square;mso-width-percent:0;mso-height-percent:0;mso-wrap-distance-left:9pt;mso-wrap-distance-top:0;mso-wrap-distance-right:9pt;mso-wrap-distance-bottom:0;mso-position-horizontal:absolute;mso-position-horizontal-relative:margin;mso-position-vertical:absolute;mso-position-vertical-relative:text;mso-width-percent:0;mso-height-percent:0;mso-width-relative:margin;mso-height-relative:margin;v-text-anchor:middle" o:gfxdata="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" filled="f" strokecolor="red" strokeweight="2.25pt">
                 <w10:wrap anchorx="margin"/>
@@ -4588,7 +4574,7 @@
               </wp:anchor>
             </w:drawing>
           </mc:Choice>
-          <mc:Fallback>
+          <mc:Fallback xmlns:cx1="http://schemas.microsoft.com/office/drawing/2015/9/8/chartex">
             <w:pict>
               <v:rect w14:anchorId="33455EF0" id="Rectángulo 3" o:spid="_x0000_s1026" style="position:absolute;margin-left:399.7pt;margin-top:41.6pt;width:72.05pt;height:20.65pt;z-index:251825152;visibility:visible;mso-wrap-style:square;mso-width-percent:0;mso-height-percent:0;mso-wrap-distance-left:9pt;mso-wrap-distance-top:0;mso-wrap-distance-right:9pt;mso-wrap-distance-bottom:0;mso-position-horizontal:absolute;mso-position-horizontal-relative:margin;mso-position-vertical:absolute;mso-position-vertical-relative:text;mso-width-percent:0;mso-height-percent:0;mso-width-relative:margin;mso-height-relative:margin;v-text-anchor:middle" o:gfxdata="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" filled="f" strokecolor="red" strokeweight="2.25pt">
                 <w10:wrap anchorx="margin"/>
@@ -4657,7 +4643,7 @@
                     <pic:cNvPicPr/>
                   </pic:nvPicPr>
                   <pic:blipFill>
-                    <a:blip r:embed="rId12"/>
+                    <a:blip r:embed="rId14"/>
                     <a:stretch>
                       <a:fillRect/>
                     </a:stretch>
@@ -4796,7 +4782,7 @@
                           <pic:cNvPicPr/>
                         </pic:nvPicPr>
                         <pic:blipFill rotWithShape="1">
-                          <a:blip r:embed="rId13"/>
+                          <a:blip r:embed="rId15"/>
                           <a:srcRect t="-1" r="10891" b="8910"/>
                           <a:stretch/>
                         </pic:blipFill>
@@ -4904,7 +4890,7 @@
                           <pic:cNvPicPr/>
                         </pic:nvPicPr>
                         <pic:blipFill>
-                          <a:blip r:embed="rId14"/>
+                          <a:blip r:embed="rId16"/>
                           <a:stretch>
                             <a:fillRect/>
                           </a:stretch>
@@ -4993,8 +4979,8 @@
           <w:rFonts w:cs="Arial"/>
         </w:rPr>
       </w:pPr>
-      <w:bookmarkStart w:id="20" w:name="_Toc124335012"/>
-      <w:bookmarkStart w:id="21" w:name="_Toc138928950"/>
+      <w:bookmarkStart w:id="23" w:name="_Toc124335012"/>
+      <w:bookmarkStart w:id="24" w:name="_Toc138928950"/>
       <w:r>
         <w:rPr>
           <w:rFonts w:cs="Arial"/>
@@ -5027,7 +5013,7 @@
                     <pic:cNvPicPr/>
                   </pic:nvPicPr>
                   <pic:blipFill rotWithShape="1">
-                    <a:blip r:embed="rId13">
+                    <a:blip r:embed="rId15">
                       <a:extLst>
                         <a:ext uri="{28A0092B-C50C-407E-A947-70E740481C1C}">
                           <a14:useLocalDpi xmlns:a14="http://schemas.microsoft.com/office/drawing/2010/main" val="0"/>
@@ -5066,14 +5052,14 @@
           </wp:anchor>
         </w:drawing>
       </w:r>
-      <w:bookmarkEnd w:id="20"/>
+      <w:bookmarkEnd w:id="23"/>
       <w:r>
         <w:rPr>
           <w:rFonts w:cs="Arial"/>
         </w:rPr>
         <w:t>Menú Principal</w:t>
       </w:r>
-      <w:bookmarkEnd w:id="21"/>
+      <w:bookmarkEnd w:id="24"/>
     </w:p>
     <w:p>
       <w:pPr>
@@ -5188,7 +5174,7 @@
               </wp:anchor>
             </w:drawing>
           </mc:Choice>
-          <mc:Fallback>
+          <mc:Fallback xmlns:cx1="http://schemas.microsoft.com/office/drawing/2015/9/8/chartex">
             <w:pict>
               <v:rect w14:anchorId="38E425F2" id="Rectángulo 39" o:spid="_x0000_s1026" style="position:absolute;margin-left:38.5pt;margin-top:8.25pt;width:168.95pt;height:240.25pt;z-index:251839488;visibility:visible;mso-wrap-style:square;mso-width-percent:0;mso-height-percent:0;mso-wrap-distance-left:9pt;mso-wrap-distance-top:0;mso-wrap-distance-right:9pt;mso-wrap-distance-bottom:0;mso-position-horizontal:absolute;mso-position-horizontal-relative:left-margin-area;mso-position-vertical:absolute;mso-position-vertical-relative:text;mso-width-percent:0;mso-height-percent:0;mso-width-relative:margin;mso-height-relative:margin;v-text-anchor:middle" o:gfxdata="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" filled="f" strokecolor="red" strokeweight="2.25pt">
                 <w10:wrap anchorx="margin"/>
@@ -5200,8 +5186,10 @@
       <w:r>
         <w:rPr>
           <w:rFonts w:ascii="Arial" w:hAnsi="Arial" w:cs="Arial"/>
+          <w:noProof/>
           <w:sz w:val="24"/>
           <w:szCs w:val="24"/>
+          <w:lang w:val="es-MX" w:eastAsia="es-MX"/>
         </w:rPr>
         <w:drawing>
           <wp:inline distT="0" distB="0" distL="0" distR="0" wp14:anchorId="73578279" wp14:editId="3EAFAEDD">
@@ -5219,7 +5207,7 @@
                     <pic:cNvPicPr/>
                   </pic:nvPicPr>
                   <pic:blipFill>
-                    <a:blip r:embed="rId15"/>
+                    <a:blip r:embed="rId17"/>
                     <a:stretch>
                       <a:fillRect/>
                     </a:stretch>
@@ -5404,6 +5392,7 @@
                 <w:szCs w:val="24"/>
               </w:rPr>
             </w:pPr>
+            <w:commentRangeStart w:id="25"/>
             <w:r>
               <w:rPr>
                 <w:rFonts w:ascii="Arial" w:hAnsi="Arial" w:cs="Arial"/>
@@ -5413,7 +5402,25 @@
                 <w:szCs w:val="24"/>
                 <w:lang w:val="es-MX" w:eastAsia="es-MX"/>
               </w:rPr>
-              <w:t xml:space="preserve">Finnanciamiento y Obligaciones </w:t>
+              <w:t>Finnanciamiento</w:t>
+            </w:r>
+            <w:commentRangeEnd w:id="25"/>
+            <w:r>
+              <w:rPr>
+                <w:rStyle w:val="Refdecomentario"/>
+              </w:rPr>
+              <w:commentReference w:id="25"/>
+            </w:r>
+            <w:r>
+              <w:rPr>
+                <w:rFonts w:ascii="Arial" w:hAnsi="Arial" w:cs="Arial"/>
+                <w:b/>
+                <w:noProof/>
+                <w:sz w:val="24"/>
+                <w:szCs w:val="24"/>
+                <w:lang w:val="es-MX" w:eastAsia="es-MX"/>
+              </w:rPr>
+              <w:t xml:space="preserve"> y Obligaciones </w:t>
             </w:r>
           </w:p>
         </w:tc>
@@ -5671,8 +5678,8 @@
           <w:rFonts w:cs="Arial"/>
         </w:rPr>
       </w:pPr>
-      <w:bookmarkStart w:id="22" w:name="_Toc136338333"/>
-      <w:bookmarkStart w:id="23" w:name="_Toc138928951"/>
+      <w:bookmarkStart w:id="26" w:name="_Toc136338333"/>
+      <w:bookmarkStart w:id="27" w:name="_Toc138928951"/>
       <w:r>
         <w:rPr>
           <w:rFonts w:cs="Arial"/>
@@ -5680,8 +5687,8 @@
         <w:lastRenderedPageBreak/>
         <w:t>Cambio de contraseña</w:t>
       </w:r>
-      <w:bookmarkEnd w:id="22"/>
-      <w:bookmarkEnd w:id="23"/>
+      <w:bookmarkEnd w:id="26"/>
+      <w:bookmarkEnd w:id="27"/>
     </w:p>
     <w:p>
       <w:pPr>
@@ -5795,7 +5802,7 @@
               </wp:anchor>
             </w:drawing>
           </mc:Choice>
-          <mc:Fallback>
+          <mc:Fallback xmlns:cx1="http://schemas.microsoft.com/office/drawing/2015/9/8/chartex">
             <w:pict>
               <v:rect w14:anchorId="4C6CCF46" id="Rectángulo 29" o:spid="_x0000_s1026" style="position:absolute;margin-left:-487pt;margin-top:229.9pt;width:109.05pt;height:14.2pt;flip:x;z-index:251831296;visibility:visible;mso-wrap-style:square;mso-width-percent:0;mso-height-percent:0;mso-wrap-distance-left:9pt;mso-wrap-distance-top:0;mso-wrap-distance-right:9pt;mso-wrap-distance-bottom:0;mso-position-horizontal:absolute;mso-position-horizontal-relative:right-margin-area;mso-position-vertical:absolute;mso-position-vertical-relative:text;mso-width-percent:0;mso-height-percent:0;mso-width-relative:margin;mso-height-relative:margin;v-text-anchor:middle" o:gfxdata="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" filled="f" strokecolor="red" strokeweight="2.25pt">
                 <w10:wrap anchorx="margin"/>
@@ -5832,7 +5839,7 @@
                     <pic:cNvPicPr/>
                   </pic:nvPicPr>
                   <pic:blipFill>
-                    <a:blip r:embed="rId16"/>
+                    <a:blip r:embed="rId18"/>
                     <a:stretch>
                       <a:fillRect/>
                     </a:stretch>
@@ -5869,16 +5876,7 @@
           <w:sz w:val="24"/>
           <w:szCs w:val="24"/>
         </w:rPr>
-        <w:t xml:space="preserve">Al </w:t>
-      </w:r>
-      <w:r>
-        <w:rPr>
-          <w:rFonts w:ascii="Arial" w:hAnsi="Arial" w:cs="Arial"/>
-          <w:b/>
-          <w:sz w:val="24"/>
-          <w:szCs w:val="24"/>
-        </w:rPr>
-        <w:t>finalizar pulsamos el botón “Cambiar”</w:t>
+        <w:t>Al finalizar pulsamos el botón “Cambiar”</w:t>
       </w:r>
     </w:p>
     <w:p>
@@ -5967,7 +5965,7 @@
               </wp:anchor>
             </w:drawing>
           </mc:Choice>
-          <mc:Fallback>
+          <mc:Fallback xmlns:cx1="http://schemas.microsoft.com/office/drawing/2015/9/8/chartex">
             <w:pict>
               <v:rect w14:anchorId="60D82D76" id="Rectángulo 48" o:spid="_x0000_s1026" style="position:absolute;margin-left:-211.85pt;margin-top:129.35pt;width:36.35pt;height:10pt;flip:x;z-index:251846656;visibility:visible;mso-wrap-style:square;mso-width-percent:0;mso-height-percent:0;mso-wrap-distance-left:9pt;mso-wrap-distance-top:0;mso-wrap-distance-right:9pt;mso-wrap-distance-bottom:0;mso-position-horizontal:absolute;mso-position-horizontal-relative:right-margin-area;mso-position-vertical:absolute;mso-position-vertical-relative:text;mso-width-percent:0;mso-height-percent:0;mso-width-relative:margin;mso-height-relative:margin;v-text-anchor:middle" o:gfxdata="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" filled="f" strokecolor="red" strokeweight="2.25pt">
                 <w10:wrap anchorx="margin"/>
@@ -5997,7 +5995,7 @@
                     <pic:cNvPicPr/>
                   </pic:nvPicPr>
                   <pic:blipFill>
-                    <a:blip r:embed="rId17"/>
+                    <a:blip r:embed="rId19"/>
                     <a:stretch>
                       <a:fillRect/>
                     </a:stretch>
@@ -6106,7 +6104,7 @@
               </wp:anchor>
             </w:drawing>
           </mc:Choice>
-          <mc:Fallback>
+          <mc:Fallback xmlns:cx1="http://schemas.microsoft.com/office/drawing/2015/9/8/chartex">
             <w:pict>
               <v:rect w14:anchorId="6B477311" id="Rectángulo 50" o:spid="_x0000_s1026" style="position:absolute;margin-left:-350.1pt;margin-top:202.2pt;width:267.3pt;height:27.8pt;z-index:251844608;visibility:visible;mso-wrap-style:square;mso-width-percent:0;mso-height-percent:0;mso-wrap-distance-left:9pt;mso-wrap-distance-top:0;mso-wrap-distance-right:9pt;mso-wrap-distance-bottom:0;mso-position-horizontal:absolute;mso-position-horizontal-relative:right-margin-area;mso-position-vertical:absolute;mso-position-vertical-relative:text;mso-width-percent:0;mso-height-percent:0;mso-width-relative:margin;mso-height-relative:margin;v-text-anchor:middle" o:gfxdata="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" filled="f" strokecolor="red" strokeweight="2.25pt">
                 <w10:wrap anchorx="margin"/>
@@ -6188,7 +6186,7 @@
               </wp:anchor>
             </w:drawing>
           </mc:Choice>
-          <mc:Fallback>
+          <mc:Fallback xmlns:cx1="http://schemas.microsoft.com/office/drawing/2015/9/8/chartex">
             <w:pict>
               <v:rect w14:anchorId="15CE34CF" id="Rectángulo 32" o:spid="_x0000_s1026" style="position:absolute;margin-left:-350.1pt;margin-top:202.2pt;width:267.3pt;height:27.8pt;z-index:251830272;visibility:visible;mso-wrap-style:square;mso-width-percent:0;mso-height-percent:0;mso-wrap-distance-left:9pt;mso-wrap-distance-top:0;mso-wrap-distance-right:9pt;mso-wrap-distance-bottom:0;mso-position-horizontal:absolute;mso-position-horizontal-relative:right-margin-area;mso-position-vertical:absolute;mso-position-vertical-relative:text;mso-width-percent:0;mso-height-percent:0;mso-width-relative:margin;mso-height-relative:margin;v-text-anchor:middle" o:gfxdata="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" filled="f" strokecolor="red" strokeweight="2.25pt">
                 <w10:wrap anchorx="margin"/>
@@ -6242,7 +6240,7 @@
                     <pic:cNvPicPr/>
                   </pic:nvPicPr>
                   <pic:blipFill>
-                    <a:blip r:embed="rId14">
+                    <a:blip r:embed="rId16">
                       <a:extLst>
                         <a:ext uri="{28A0092B-C50C-407E-A947-70E740481C1C}">
                           <a14:useLocalDpi xmlns:a14="http://schemas.microsoft.com/office/drawing/2010/main" val="0"/>
@@ -6283,8 +6281,8 @@
           <w:rFonts w:cs="Arial"/>
         </w:rPr>
       </w:pPr>
-      <w:bookmarkStart w:id="24" w:name="_Toc124335013"/>
-      <w:bookmarkStart w:id="25" w:name="_Toc138928952"/>
+      <w:bookmarkStart w:id="28" w:name="_Toc124335013"/>
+      <w:bookmarkStart w:id="29" w:name="_Toc138928952"/>
       <w:r>
         <w:rPr>
           <w:rFonts w:cs="Arial"/>
@@ -6292,8 +6290,8 @@
         <w:lastRenderedPageBreak/>
         <w:t>Buzón de Notificaciones</w:t>
       </w:r>
-      <w:bookmarkEnd w:id="24"/>
-      <w:bookmarkEnd w:id="25"/>
+      <w:bookmarkEnd w:id="28"/>
+      <w:bookmarkEnd w:id="29"/>
     </w:p>
     <w:p>
       <w:pPr>
@@ -6402,7 +6400,7 @@
               </wp:anchor>
             </w:drawing>
           </mc:Choice>
-          <mc:Fallback>
+          <mc:Fallback xmlns:cx1="http://schemas.microsoft.com/office/drawing/2015/9/8/chartex">
             <w:pict>
               <v:rect w14:anchorId="08F832DF" id="Rectángulo 82" o:spid="_x0000_s1026" style="position:absolute;margin-left:-94.25pt;margin-top:10.95pt;width:2in;height:42.75pt;z-index:251827200;visibility:visible;mso-wrap-style:square;mso-width-percent:0;mso-height-percent:0;mso-wrap-distance-left:9pt;mso-wrap-distance-top:0;mso-wrap-distance-right:9pt;mso-wrap-distance-bottom:0;mso-position-horizontal:absolute;mso-position-horizontal-relative:right-margin-area;mso-position-vertical:absolute;mso-position-vertical-relative:text;mso-width-percent:0;mso-height-percent:0;mso-width-relative:margin;mso-height-relative:margin;v-text-anchor:middle" o:gfxdata="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" filled="f" strokecolor="red" strokeweight="2.25pt">
                 <w10:wrap anchorx="margin"/>
@@ -6432,7 +6430,7 @@
                     <pic:cNvPicPr/>
                   </pic:nvPicPr>
                   <pic:blipFill>
-                    <a:blip r:embed="rId18"/>
+                    <a:blip r:embed="rId20"/>
                     <a:stretch>
                       <a:fillRect/>
                     </a:stretch>
@@ -6652,6 +6650,7 @@
                 <w:szCs w:val="24"/>
               </w:rPr>
             </w:pPr>
+            <w:commentRangeStart w:id="30"/>
             <w:r>
               <w:rPr>
                 <w:rFonts w:ascii="Arial" w:hAnsi="Arial" w:cs="Arial"/>
@@ -6675,6 +6674,13 @@
                 <w:szCs w:val="24"/>
               </w:rPr>
               <w:t xml:space="preserve"> </w:t>
+            </w:r>
+            <w:commentRangeEnd w:id="30"/>
+            <w:r>
+              <w:rPr>
+                <w:rStyle w:val="Refdecomentario"/>
+              </w:rPr>
+              <w:commentReference w:id="30"/>
             </w:r>
           </w:p>
           <w:p>
@@ -6699,8 +6705,8 @@
       </w:pPr>
     </w:p>
     <w:sectPr>
-      <w:headerReference w:type="default" r:id="rId19"/>
-      <w:footerReference w:type="default" r:id="rId20"/>
+      <w:headerReference w:type="default" r:id="rId21"/>
+      <w:footerReference w:type="default" r:id="rId22"/>
       <w:pgSz w:w="12240" w:h="15840" w:code="1"/>
       <w:pgMar w:top="1417" w:right="1701" w:bottom="1417" w:left="1701" w:header="708" w:footer="708" w:gutter="0"/>
       <w:cols w:space="708"/>
@@ -6711,8 +6717,159 @@
 </w:document>
 </file>
 
+<file path=word/comments.xml><?xml version="1.0" encoding="utf-8"?>
+<w:comments xmlns:wpc="http://schemas.microsoft.com/office/word/2010/wordprocessingCanvas" xmlns:cx="http://schemas.microsoft.com/office/drawing/2014/chartex" xmlns:mc="http://schemas.openxmlformats.org/markup-compatibility/2006" xmlns:o="urn:schemas-microsoft-com:office:office" xmlns:r="http://schemas.openxmlformats.org/officeDocument/2006/relationships" xmlns:m="http://schemas.openxmlformats.org/officeDocument/2006/math" xmlns:v="urn:schemas-microsoft-com:vml" xmlns:wp14="http://schemas.microsoft.com/office/word/2010/wordprocessingDrawing" xmlns:wp="http://schemas.openxmlformats.org/drawingml/2006/wordprocessingDrawing" xmlns:w10="urn:schemas-microsoft-com:office:word" xmlns:w="http://schemas.openxmlformats.org/wordprocessingml/2006/main" xmlns:w14="http://schemas.microsoft.com/office/word/2010/wordml" xmlns:w15="http://schemas.microsoft.com/office/word/2012/wordml" xmlns:w16se="http://schemas.microsoft.com/office/word/2015/wordml/symex" xmlns:wpg="http://schemas.microsoft.com/office/word/2010/wordprocessingGroup" xmlns:wpi="http://schemas.microsoft.com/office/word/2010/wordprocessingInk" xmlns:wne="http://schemas.microsoft.com/office/word/2006/wordml" xmlns:wps="http://schemas.microsoft.com/office/word/2010/wordprocessingShape" mc:Ignorable="w14 w15 w16se wp14">
+  <w:comment w:id="2" w:author="INAP-QA" w:date="2023-07-03T17:09:00Z" w:initials="I">
+    <w:p>
+      <w:pPr>
+        <w:pStyle w:val="Textocomentario"/>
+      </w:pPr>
+      <w:r>
+        <w:rPr>
+          <w:rStyle w:val="Refdecomentario"/>
+        </w:rPr>
+        <w:annotationRef/>
+      </w:r>
+      <w:r>
+        <w:t>Para el objetivo y alcance abría que consultar con el desarrollador que conforme lo que se escribió coincida con el objetivo de la plataforma</w:t>
+      </w:r>
+      <w:bookmarkStart w:id="3" w:name="_GoBack"/>
+      <w:bookmarkEnd w:id="3"/>
+    </w:p>
+  </w:comment>
+  <w:comment w:id="19" w:author="INAP-QA" w:date="2023-07-03T16:57:00Z" w:initials="I">
+    <w:p>
+      <w:pPr>
+        <w:pStyle w:val="Textocomentario"/>
+      </w:pPr>
+      <w:r>
+        <w:rPr>
+          <w:rStyle w:val="Refdecomentario"/>
+        </w:rPr>
+        <w:annotationRef/>
+      </w:r>
+      <w:r>
+        <w:t xml:space="preserve">Dice Distribución de Recursos debería se SGCM </w:t>
+      </w:r>
+    </w:p>
+  </w:comment>
+  <w:comment w:id="20" w:author="INAP-QA" w:date="2023-07-03T16:58:00Z" w:initials="I">
+    <w:p>
+      <w:pPr>
+        <w:pStyle w:val="Textocomentario"/>
+      </w:pPr>
+      <w:r>
+        <w:rPr>
+          <w:rStyle w:val="Refdecomentario"/>
+        </w:rPr>
+        <w:annotationRef/>
+      </w:r>
+      <w:r>
+        <w:t xml:space="preserve">Seleccionar la plataforma de SGCM </w:t>
+      </w:r>
+    </w:p>
+    <w:p>
+      <w:pPr>
+        <w:pStyle w:val="Textocomentario"/>
+      </w:pPr>
+      <w:r>
+        <w:rPr>
+          <w:noProof/>
+          <w:lang w:val="es-MX" w:eastAsia="es-MX"/>
+        </w:rPr>
+        <w:drawing>
+          <wp:inline distT="0" distB="0" distL="0" distR="0" wp14:anchorId="38CE7120" wp14:editId="163626FD">
+            <wp:extent cx="5612130" cy="2823845"/>
+            <wp:effectExtent l="0" t="0" r="7620" b="0"/>
+            <wp:docPr id="2" name="Imagen 2"/>
+            <wp:cNvGraphicFramePr>
+              <a:graphicFrameLocks xmlns:a="http://schemas.openxmlformats.org/drawingml/2006/main" noChangeAspect="1"/>
+            </wp:cNvGraphicFramePr>
+            <a:graphic xmlns:a="http://schemas.openxmlformats.org/drawingml/2006/main">
+              <a:graphicData uri="http://schemas.openxmlformats.org/drawingml/2006/picture">
+                <pic:pic xmlns:pic="http://schemas.openxmlformats.org/drawingml/2006/picture">
+                  <pic:nvPicPr>
+                    <pic:cNvPr id="1" name=""/>
+                    <pic:cNvPicPr/>
+                  </pic:nvPicPr>
+                  <pic:blipFill>
+                    <a:blip r:embed="rId1"/>
+                    <a:stretch>
+                      <a:fillRect/>
+                    </a:stretch>
+                  </pic:blipFill>
+                  <pic:spPr>
+                    <a:xfrm>
+                      <a:off x="0" y="0"/>
+                      <a:ext cx="5612130" cy="2823845"/>
+                    </a:xfrm>
+                    <a:prstGeom prst="rect">
+                      <a:avLst/>
+                    </a:prstGeom>
+                  </pic:spPr>
+                </pic:pic>
+              </a:graphicData>
+            </a:graphic>
+          </wp:inline>
+        </w:drawing>
+      </w:r>
+    </w:p>
+  </w:comment>
+  <w:comment w:id="25" w:author="INAP-QA" w:date="2023-07-03T17:01:00Z" w:initials="I">
+    <w:p>
+      <w:pPr>
+        <w:pStyle w:val="Textocomentario"/>
+      </w:pPr>
+      <w:r>
+        <w:rPr>
+          <w:rStyle w:val="Refdecomentario"/>
+        </w:rPr>
+        <w:annotationRef/>
+      </w:r>
+      <w:r>
+        <w:t xml:space="preserve">Financiamiento </w:t>
+      </w:r>
+    </w:p>
+  </w:comment>
+  <w:comment w:id="30" w:author="INAP-QA" w:date="2023-07-03T17:04:00Z" w:initials="I">
+    <w:p>
+      <w:pPr>
+        <w:pStyle w:val="Textocomentario"/>
+      </w:pPr>
+      <w:r>
+        <w:rPr>
+          <w:rStyle w:val="Refdecomentario"/>
+        </w:rPr>
+        <w:annotationRef/>
+      </w:r>
+      <w:r>
+        <w:t xml:space="preserve">Se repite la misma descripción del apartado anterior, sería mejor </w:t>
+      </w:r>
+      <w:proofErr w:type="gramStart"/>
+      <w:r>
+        <w:t>“ al</w:t>
+      </w:r>
+      <w:proofErr w:type="gramEnd"/>
+      <w:r>
+        <w:t xml:space="preserve"> pulsar el mensaje sabrá que se ha leído” algo asimilar </w:t>
+      </w:r>
+    </w:p>
+  </w:comment>
+</w:comments>
+</file>
+
+<file path=word/commentsExtended.xml><?xml version="1.0" encoding="utf-8"?>
+<w15:commentsEx xmlns:wpc="http://schemas.microsoft.com/office/word/2010/wordprocessingCanvas" xmlns:cx="http://schemas.microsoft.com/office/drawing/2014/chartex" xmlns:mc="http://schemas.openxmlformats.org/markup-compatibility/2006" xmlns:o="urn:schemas-microsoft-com:office:office" xmlns:r="http://schemas.openxmlformats.org/officeDocument/2006/relationships" xmlns:m="http://schemas.openxmlformats.org/officeDocument/2006/math" xmlns:v="urn:schemas-microsoft-com:vml" xmlns:wp14="http://schemas.microsoft.com/office/word/2010/wordprocessingDrawing" xmlns:wp="http://schemas.openxmlformats.org/drawingml/2006/wordprocessingDrawing" xmlns:w10="urn:schemas-microsoft-com:office:word" xmlns:w="http://schemas.openxmlformats.org/wordprocessingml/2006/main" xmlns:w14="http://schemas.microsoft.com/office/word/2010/wordml" xmlns:w15="http://schemas.microsoft.com/office/word/2012/wordml" xmlns:w16se="http://schemas.microsoft.com/office/word/2015/wordml/symex" xmlns:wpg="http://schemas.microsoft.com/office/word/2010/wordprocessingGroup" xmlns:wpi="http://schemas.microsoft.com/office/word/2010/wordprocessingInk" xmlns:wne="http://schemas.microsoft.com/office/word/2006/wordml" xmlns:wps="http://schemas.microsoft.com/office/word/2010/wordprocessingShape" mc:Ignorable="w14 w15 w16se wp14">
+  <w15:commentEx w15:paraId="3CC8043D" w15:done="0"/>
+  <w15:commentEx w15:paraId="5E30D0ED" w15:done="0"/>
+  <w15:commentEx w15:paraId="19F38F1E" w15:done="0"/>
+  <w15:commentEx w15:paraId="20CF38E0" w15:done="0"/>
+  <w15:commentEx w15:paraId="036D89A7" w15:done="0"/>
+</w15:commentsEx>
+</file>
+
 <file path=word/endnotes.xml><?xml version="1.0" encoding="utf-8"?>
-<w:endnotes xmlns:wpc="http://schemas.microsoft.com/office/word/2010/wordprocessingCanvas" xmlns:cx="http://schemas.microsoft.com/office/drawing/2014/chartex" xmlns:cx1="http://schemas.microsoft.com/office/drawing/2015/9/8/chartex" xmlns:mc="http://schemas.openxmlformats.org/markup-compatibility/2006" xmlns:o="urn:schemas-microsoft-com:office:office" xmlns:r="http://schemas.openxmlformats.org/officeDocument/2006/relationships" xmlns:m="http://schemas.openxmlformats.org/officeDocument/2006/math" xmlns:v="urn:schemas-microsoft-com:vml" xmlns:wp14="http://schemas.microsoft.com/office/word/2010/wordprocessingDrawing" xmlns:wp="http://schemas.openxmlformats.org/drawingml/2006/wordprocessingDrawing" xmlns:w10="urn:schemas-microsoft-com:office:word" xmlns:w="http://schemas.openxmlformats.org/wordprocessingml/2006/main" xmlns:w14="http://schemas.microsoft.com/office/word/2010/wordml" xmlns:w15="http://schemas.microsoft.com/office/word/2012/wordml" xmlns:w16se="http://schemas.microsoft.com/office/word/2015/wordml/symex" xmlns:wpg="http://schemas.microsoft.com/office/word/2010/wordprocessingGroup" xmlns:wpi="http://schemas.microsoft.com/office/word/2010/wordprocessingInk" xmlns:wne="http://schemas.microsoft.com/office/word/2006/wordml" xmlns:wps="http://schemas.microsoft.com/office/word/2010/wordprocessingShape" mc:Ignorable="w14 w15 w16se wp14">
+<w:endnotes xmlns:wpc="http://schemas.microsoft.com/office/word/2010/wordprocessingCanvas" xmlns:cx="http://schemas.microsoft.com/office/drawing/2014/chartex" xmlns:mc="http://schemas.openxmlformats.org/markup-compatibility/2006" xmlns:o="urn:schemas-microsoft-com:office:office" xmlns:r="http://schemas.openxmlformats.org/officeDocument/2006/relationships" xmlns:m="http://schemas.openxmlformats.org/officeDocument/2006/math" xmlns:v="urn:schemas-microsoft-com:vml" xmlns:wp14="http://schemas.microsoft.com/office/word/2010/wordprocessingDrawing" xmlns:wp="http://schemas.openxmlformats.org/drawingml/2006/wordprocessingDrawing" xmlns:w10="urn:schemas-microsoft-com:office:word" xmlns:w="http://schemas.openxmlformats.org/wordprocessingml/2006/main" xmlns:w14="http://schemas.microsoft.com/office/word/2010/wordml" xmlns:w15="http://schemas.microsoft.com/office/word/2012/wordml" xmlns:w16se="http://schemas.microsoft.com/office/word/2015/wordml/symex" xmlns:wpg="http://schemas.microsoft.com/office/word/2010/wordprocessingGroup" xmlns:wpi="http://schemas.microsoft.com/office/word/2010/wordprocessingInk" xmlns:wne="http://schemas.microsoft.com/office/word/2006/wordml" xmlns:wps="http://schemas.microsoft.com/office/word/2010/wordprocessingShape" mc:Ignorable="w14 w15 w16se wp14">
   <w:endnote w:type="separator" w:id="-1">
     <w:p>
       <w:pPr>
@@ -6737,7 +6894,7 @@
 </file>
 
 <file path=word/footer1.xml><?xml version="1.0" encoding="utf-8"?>
-<w:ftr xmlns:wpc="http://schemas.microsoft.com/office/word/2010/wordprocessingCanvas" xmlns:cx="http://schemas.microsoft.com/office/drawing/2014/chartex" xmlns:cx1="http://schemas.microsoft.com/office/drawing/2015/9/8/chartex" xmlns:mc="http://schemas.openxmlformats.org/markup-compatibility/2006" xmlns:o="urn:schemas-microsoft-com:office:office" xmlns:r="http://schemas.openxmlformats.org/officeDocument/2006/relationships" xmlns:m="http://schemas.openxmlformats.org/officeDocument/2006/math" xmlns:v="urn:schemas-microsoft-com:vml" xmlns:wp14="http://schemas.microsoft.com/office/word/2010/wordprocessingDrawing" xmlns:wp="http://schemas.openxmlformats.org/drawingml/2006/wordprocessingDrawing" xmlns:w10="urn:schemas-microsoft-com:office:word" xmlns:w="http://schemas.openxmlformats.org/wordprocessingml/2006/main" xmlns:w14="http://schemas.microsoft.com/office/word/2010/wordml" xmlns:w15="http://schemas.microsoft.com/office/word/2012/wordml" xmlns:w16se="http://schemas.microsoft.com/office/word/2015/wordml/symex" xmlns:wpg="http://schemas.microsoft.com/office/word/2010/wordprocessingGroup" xmlns:wpi="http://schemas.microsoft.com/office/word/2010/wordprocessingInk" xmlns:wne="http://schemas.microsoft.com/office/word/2006/wordml" xmlns:wps="http://schemas.microsoft.com/office/word/2010/wordprocessingShape" mc:Ignorable="w14 w15 w16se wp14">
+<w:ftr xmlns:wpc="http://schemas.microsoft.com/office/word/2010/wordprocessingCanvas" xmlns:cx="http://schemas.microsoft.com/office/drawing/2014/chartex" xmlns:mc="http://schemas.openxmlformats.org/markup-compatibility/2006" xmlns:o="urn:schemas-microsoft-com:office:office" xmlns:r="http://schemas.openxmlformats.org/officeDocument/2006/relationships" xmlns:m="http://schemas.openxmlformats.org/officeDocument/2006/math" xmlns:v="urn:schemas-microsoft-com:vml" xmlns:wp14="http://schemas.microsoft.com/office/word/2010/wordprocessingDrawing" xmlns:wp="http://schemas.openxmlformats.org/drawingml/2006/wordprocessingDrawing" xmlns:w10="urn:schemas-microsoft-com:office:word" xmlns:w="http://schemas.openxmlformats.org/wordprocessingml/2006/main" xmlns:w14="http://schemas.microsoft.com/office/word/2010/wordml" xmlns:w15="http://schemas.microsoft.com/office/word/2012/wordml" xmlns:w16se="http://schemas.microsoft.com/office/word/2015/wordml/symex" xmlns:wpg="http://schemas.microsoft.com/office/word/2010/wordprocessingGroup" xmlns:wpi="http://schemas.microsoft.com/office/word/2010/wordprocessingInk" xmlns:wne="http://schemas.microsoft.com/office/word/2006/wordml" xmlns:wps="http://schemas.microsoft.com/office/word/2010/wordprocessingShape" mc:Ignorable="w14 w15 w16se wp14">
   <w:sdt>
     <w:sdtPr>
       <w:rPr>
@@ -6838,7 +6995,7 @@
                     </wp:anchor>
                   </w:drawing>
                 </mc:Choice>
-                <mc:Fallback>
+                <mc:Fallback xmlns:cx1="http://schemas.microsoft.com/office/drawing/2015/9/8/chartex">
                   <w:pict>
                     <v:line w14:anchorId="42D5C661" id="Conector recto 13" o:spid="_x0000_s1026" style="position:absolute;z-index:251662336;visibility:visible;mso-wrap-style:square;mso-width-percent:0;mso-height-percent:0;mso-wrap-distance-left:9pt;mso-wrap-distance-top:0;mso-wrap-distance-right:9pt;mso-wrap-distance-bottom:0;mso-position-horizontal:absolute;mso-position-horizontal-relative:text;mso-position-vertical:absolute;mso-position-vertical-relative:text;mso-width-percent:0;mso-height-percent:0;mso-width-relative:margin;mso-height-relative:margin" from="-17.55pt,-3pt" to="446.7pt,-2.25pt" o:gfxdata="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" strokecolor="#a5a5a5 [3206]" strokeweight="1.5pt">
                       <v:stroke joinstyle="miter"/>
@@ -6949,7 +7106,7 @@
                     </wp:anchor>
                   </w:drawing>
                 </mc:Choice>
-                <mc:Fallback>
+                <mc:Fallback xmlns:cx1="http://schemas.microsoft.com/office/drawing/2015/9/8/chartex">
                   <w:pict>
                     <v:rect w14:anchorId="2CD8D370" id="Rectángulo 11" o:spid="_x0000_s1026" style="position:absolute;margin-left:280.3pt;margin-top:-3.3pt;width:167.65pt;height:22.4pt;z-index:-251658241;visibility:visible;mso-wrap-style:square;mso-width-percent:0;mso-wrap-distance-left:9pt;mso-wrap-distance-top:0;mso-wrap-distance-right:9pt;mso-wrap-distance-bottom:0;mso-position-horizontal:absolute;mso-position-horizontal-relative:text;mso-position-vertical:absolute;mso-position-vertical-relative:text;mso-width-percent:0;mso-width-relative:margin;v-text-anchor:middle" o:gfxdata="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" fillcolor="#002060" stroked="f" strokeweight="1pt">
                       <v:fill color2="#002060" o:opacity2="15728f" rotate="t" angle="90" colors="0 #002060;34734f #002060;40632f #002060;45815f #072766;46531f #002060;60293f #002060;1 #002060" focus="100%" type="gradient"/>
@@ -7000,7 +7157,7 @@
                 <w:noProof/>
                 <w:color w:val="FFFFFF" w:themeColor="background1"/>
               </w:rPr>
-              <w:t>10</w:t>
+              <w:t>4</w:t>
             </w:r>
             <w:r>
               <w:rPr>
@@ -7080,7 +7237,7 @@
 </file>
 
 <file path=word/footnotes.xml><?xml version="1.0" encoding="utf-8"?>
-<w:footnotes xmlns:wpc="http://schemas.microsoft.com/office/word/2010/wordprocessingCanvas" xmlns:cx="http://schemas.microsoft.com/office/drawing/2014/chartex" xmlns:cx1="http://schemas.microsoft.com/office/drawing/2015/9/8/chartex" xmlns:mc="http://schemas.openxmlformats.org/markup-compatibility/2006" xmlns:o="urn:schemas-microsoft-com:office:office" xmlns:r="http://schemas.openxmlformats.org/officeDocument/2006/relationships" xmlns:m="http://schemas.openxmlformats.org/officeDocument/2006/math" xmlns:v="urn:schemas-microsoft-com:vml" xmlns:wp14="http://schemas.microsoft.com/office/word/2010/wordprocessingDrawing" xmlns:wp="http://schemas.openxmlformats.org/drawingml/2006/wordprocessingDrawing" xmlns:w10="urn:schemas-microsoft-com:office:word" xmlns:w="http://schemas.openxmlformats.org/wordprocessingml/2006/main" xmlns:w14="http://schemas.microsoft.com/office/word/2010/wordml" xmlns:w15="http://schemas.microsoft.com/office/word/2012/wordml" xmlns:w16se="http://schemas.microsoft.com/office/word/2015/wordml/symex" xmlns:wpg="http://schemas.microsoft.com/office/word/2010/wordprocessingGroup" xmlns:wpi="http://schemas.microsoft.com/office/word/2010/wordprocessingInk" xmlns:wne="http://schemas.microsoft.com/office/word/2006/wordml" xmlns:wps="http://schemas.microsoft.com/office/word/2010/wordprocessingShape" mc:Ignorable="w14 w15 w16se wp14">
+<w:footnotes xmlns:wpc="http://schemas.microsoft.com/office/word/2010/wordprocessingCanvas" xmlns:cx="http://schemas.microsoft.com/office/drawing/2014/chartex" xmlns:mc="http://schemas.openxmlformats.org/markup-compatibility/2006" xmlns:o="urn:schemas-microsoft-com:office:office" xmlns:r="http://schemas.openxmlformats.org/officeDocument/2006/relationships" xmlns:m="http://schemas.openxmlformats.org/officeDocument/2006/math" xmlns:v="urn:schemas-microsoft-com:vml" xmlns:wp14="http://schemas.microsoft.com/office/word/2010/wordprocessingDrawing" xmlns:wp="http://schemas.openxmlformats.org/drawingml/2006/wordprocessingDrawing" xmlns:w10="urn:schemas-microsoft-com:office:word" xmlns:w="http://schemas.openxmlformats.org/wordprocessingml/2006/main" xmlns:w14="http://schemas.microsoft.com/office/word/2010/wordml" xmlns:w15="http://schemas.microsoft.com/office/word/2012/wordml" xmlns:w16se="http://schemas.microsoft.com/office/word/2015/wordml/symex" xmlns:wpg="http://schemas.microsoft.com/office/word/2010/wordprocessingGroup" xmlns:wpi="http://schemas.microsoft.com/office/word/2010/wordprocessingInk" xmlns:wne="http://schemas.microsoft.com/office/word/2006/wordml" xmlns:wps="http://schemas.microsoft.com/office/word/2010/wordprocessingShape" mc:Ignorable="w14 w15 w16se wp14">
   <w:footnote w:type="separator" w:id="-1">
     <w:p>
       <w:pPr>
@@ -7105,7 +7262,7 @@
 </file>
 
 <file path=word/header1.xml><?xml version="1.0" encoding="utf-8"?>
-<w:hdr xmlns:wpc="http://schemas.microsoft.com/office/word/2010/wordprocessingCanvas" xmlns:cx="http://schemas.microsoft.com/office/drawing/2014/chartex" xmlns:cx1="http://schemas.microsoft.com/office/drawing/2015/9/8/chartex" xmlns:mc="http://schemas.openxmlformats.org/markup-compatibility/2006" xmlns:o="urn:schemas-microsoft-com:office:office" xmlns:r="http://schemas.openxmlformats.org/officeDocument/2006/relationships" xmlns:m="http://schemas.openxmlformats.org/officeDocument/2006/math" xmlns:v="urn:schemas-microsoft-com:vml" xmlns:wp14="http://schemas.microsoft.com/office/word/2010/wordprocessingDrawing" xmlns:wp="http://schemas.openxmlformats.org/drawingml/2006/wordprocessingDrawing" xmlns:w10="urn:schemas-microsoft-com:office:word" xmlns:w="http://schemas.openxmlformats.org/wordprocessingml/2006/main" xmlns:w14="http://schemas.microsoft.com/office/word/2010/wordml" xmlns:w15="http://schemas.microsoft.com/office/word/2012/wordml" xmlns:w16se="http://schemas.microsoft.com/office/word/2015/wordml/symex" xmlns:wpg="http://schemas.microsoft.com/office/word/2010/wordprocessingGroup" xmlns:wpi="http://schemas.microsoft.com/office/word/2010/wordprocessingInk" xmlns:wne="http://schemas.microsoft.com/office/word/2006/wordml" xmlns:wps="http://schemas.microsoft.com/office/word/2010/wordprocessingShape" mc:Ignorable="w14 w15 w16se wp14">
+<w:hdr xmlns:wpc="http://schemas.microsoft.com/office/word/2010/wordprocessingCanvas" xmlns:cx="http://schemas.microsoft.com/office/drawing/2014/chartex" xmlns:mc="http://schemas.openxmlformats.org/markup-compatibility/2006" xmlns:o="urn:schemas-microsoft-com:office:office" xmlns:r="http://schemas.openxmlformats.org/officeDocument/2006/relationships" xmlns:m="http://schemas.openxmlformats.org/officeDocument/2006/math" xmlns:v="urn:schemas-microsoft-com:vml" xmlns:wp14="http://schemas.microsoft.com/office/word/2010/wordprocessingDrawing" xmlns:wp="http://schemas.openxmlformats.org/drawingml/2006/wordprocessingDrawing" xmlns:w10="urn:schemas-microsoft-com:office:word" xmlns:w="http://schemas.openxmlformats.org/wordprocessingml/2006/main" xmlns:w14="http://schemas.microsoft.com/office/word/2010/wordml" xmlns:w15="http://schemas.microsoft.com/office/word/2012/wordml" xmlns:w16se="http://schemas.microsoft.com/office/word/2015/wordml/symex" xmlns:wpg="http://schemas.microsoft.com/office/word/2010/wordprocessingGroup" xmlns:wpi="http://schemas.microsoft.com/office/word/2010/wordprocessingInk" xmlns:wne="http://schemas.microsoft.com/office/word/2006/wordml" xmlns:wps="http://schemas.microsoft.com/office/word/2010/wordprocessingShape" mc:Ignorable="w14 w15 w16se wp14">
   <w:p>
     <w:pPr>
       <w:pStyle w:val="Encabezado"/>
@@ -7249,7 +7406,7 @@
             </wp:anchor>
           </w:drawing>
         </mc:Choice>
-        <mc:Fallback>
+        <mc:Fallback xmlns:cx1="http://schemas.microsoft.com/office/drawing/2015/9/8/chartex">
           <w:pict>
             <v:rect w14:anchorId="3FEC259C" id="Rectángulo 6" o:spid="_x0000_s1035" style="position:absolute;margin-left:388.3pt;margin-top:-1.2pt;width:109.85pt;height:22.1pt;z-index:251659264;visibility:visible;mso-wrap-style:square;mso-width-percent:0;mso-height-percent:0;mso-wrap-distance-left:9pt;mso-wrap-distance-top:0;mso-wrap-distance-right:9pt;mso-wrap-distance-bottom:0;mso-position-horizontal:absolute;mso-position-horizontal-relative:text;mso-position-vertical:absolute;mso-position-vertical-relative:text;mso-width-percent:0;mso-height-percent:0;mso-width-relative:margin;mso-height-relative:margin;v-text-anchor:middle" o:gfxdata="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" fillcolor="#002060" stroked="f" strokeweight="1pt">
               <v:textbox>
@@ -7392,7 +7549,7 @@
 </file>
 
 <file path=word/numbering.xml><?xml version="1.0" encoding="utf-8"?>
-<w:numbering xmlns:wpc="http://schemas.microsoft.com/office/word/2010/wordprocessingCanvas" xmlns:cx="http://schemas.microsoft.com/office/drawing/2014/chartex" xmlns:cx1="http://schemas.microsoft.com/office/drawing/2015/9/8/chartex" xmlns:mc="http://schemas.openxmlformats.org/markup-compatibility/2006" xmlns:o="urn:schemas-microsoft-com:office:office" xmlns:r="http://schemas.openxmlformats.org/officeDocument/2006/relationships" xmlns:m="http://schemas.openxmlformats.org/officeDocument/2006/math" xmlns:v="urn:schemas-microsoft-com:vml" xmlns:wp14="http://schemas.microsoft.com/office/word/2010/wordprocessingDrawing" xmlns:wp="http://schemas.openxmlformats.org/drawingml/2006/wordprocessingDrawing" xmlns:w10="urn:schemas-microsoft-com:office:word" xmlns:w="http://schemas.openxmlformats.org/wordprocessingml/2006/main" xmlns:w14="http://schemas.microsoft.com/office/word/2010/wordml" xmlns:w15="http://schemas.microsoft.com/office/word/2012/wordml" xmlns:w16se="http://schemas.microsoft.com/office/word/2015/wordml/symex" xmlns:wpg="http://schemas.microsoft.com/office/word/2010/wordprocessingGroup" xmlns:wpi="http://schemas.microsoft.com/office/word/2010/wordprocessingInk" xmlns:wne="http://schemas.microsoft.com/office/word/2006/wordml" xmlns:wps="http://schemas.microsoft.com/office/word/2010/wordprocessingShape" mc:Ignorable="w14 w15 w16se wp14">
+<w:numbering xmlns:wpc="http://schemas.microsoft.com/office/word/2010/wordprocessingCanvas" xmlns:cx="http://schemas.microsoft.com/office/drawing/2014/chartex" xmlns:mc="http://schemas.openxmlformats.org/markup-compatibility/2006" xmlns:o="urn:schemas-microsoft-com:office:office" xmlns:r="http://schemas.openxmlformats.org/officeDocument/2006/relationships" xmlns:m="http://schemas.openxmlformats.org/officeDocument/2006/math" xmlns:v="urn:schemas-microsoft-com:vml" xmlns:wp14="http://schemas.microsoft.com/office/word/2010/wordprocessingDrawing" xmlns:wp="http://schemas.openxmlformats.org/drawingml/2006/wordprocessingDrawing" xmlns:w10="urn:schemas-microsoft-com:office:word" xmlns:w="http://schemas.openxmlformats.org/wordprocessingml/2006/main" xmlns:w14="http://schemas.microsoft.com/office/word/2010/wordml" xmlns:w15="http://schemas.microsoft.com/office/word/2012/wordml" xmlns:w16se="http://schemas.microsoft.com/office/word/2015/wordml/symex" xmlns:wpg="http://schemas.microsoft.com/office/word/2010/wordprocessingGroup" xmlns:wpi="http://schemas.microsoft.com/office/word/2010/wordprocessingInk" xmlns:wne="http://schemas.microsoft.com/office/word/2006/wordml" xmlns:wps="http://schemas.microsoft.com/office/word/2010/wordprocessingShape" mc:Ignorable="w14 w15 w16se wp14">
   <w:abstractNum w:abstractNumId="0" w15:restartNumberingAfterBreak="0">
     <w:nsid w:val="33767D3B"/>
     <w:multiLevelType w:val="multilevel"/>
@@ -8008,6 +8165,14 @@
     <w:abstractNumId w:val="3"/>
   </w:num>
 </w:numbering>
+</file>
+
+<file path=word/people.xml><?xml version="1.0" encoding="utf-8"?>
+<w15:people xmlns:wpc="http://schemas.microsoft.com/office/word/2010/wordprocessingCanvas" xmlns:cx="http://schemas.microsoft.com/office/drawing/2014/chartex" xmlns:mc="http://schemas.openxmlformats.org/markup-compatibility/2006" xmlns:o="urn:schemas-microsoft-com:office:office" xmlns:r="http://schemas.openxmlformats.org/officeDocument/2006/relationships" xmlns:m="http://schemas.openxmlformats.org/officeDocument/2006/math" xmlns:v="urn:schemas-microsoft-com:vml" xmlns:wp14="http://schemas.microsoft.com/office/word/2010/wordprocessingDrawing" xmlns:wp="http://schemas.openxmlformats.org/drawingml/2006/wordprocessingDrawing" xmlns:w10="urn:schemas-microsoft-com:office:word" xmlns:w="http://schemas.openxmlformats.org/wordprocessingml/2006/main" xmlns:w14="http://schemas.microsoft.com/office/word/2010/wordml" xmlns:w15="http://schemas.microsoft.com/office/word/2012/wordml" xmlns:w16se="http://schemas.microsoft.com/office/word/2015/wordml/symex" xmlns:wpg="http://schemas.microsoft.com/office/word/2010/wordprocessingGroup" xmlns:wpi="http://schemas.microsoft.com/office/word/2010/wordprocessingInk" xmlns:wne="http://schemas.microsoft.com/office/word/2006/wordml" xmlns:wps="http://schemas.microsoft.com/office/word/2010/wordprocessingShape" mc:Ignorable="w14 w15 w16se wp14">
+  <w15:person w15:author="INAP-QA">
+    <w15:presenceInfo w15:providerId="Windows Live" w15:userId="9ae1c0a492cadcaf"/>
+  </w15:person>
+</w15:people>
 </file>
 
 <file path=word/styles.xml><?xml version="1.0" encoding="utf-8"?>
@@ -8452,6 +8617,7 @@
   <w:style w:type="character" w:default="1" w:styleId="Fuentedeprrafopredeter">
     <w:name w:val="Default Paragraph Font"/>
     <w:uiPriority w:val="1"/>
+    <w:semiHidden/>
     <w:unhideWhenUsed/>
   </w:style>
   <w:style w:type="table" w:default="1" w:styleId="Tablanormal">
@@ -9030,7 +9196,7 @@
 </file>
 
 <file path=customXml/itemProps1.xml><?xml version="1.0" encoding="utf-8"?>
-<ds:datastoreItem xmlns:ds="http://schemas.openxmlformats.org/officeDocument/2006/customXml" ds:itemID="{54627BE6-1BA4-4EDA-A51E-8582449D01FB}">
+<ds:datastoreItem xmlns:ds="http://schemas.openxmlformats.org/officeDocument/2006/customXml" ds:itemID="{432FD6FB-B1DE-401F-9C63-4A628AAAB3FC}">
   <ds:schemaRefs>
     <ds:schemaRef ds:uri="http://schemas.openxmlformats.org/officeDocument/2006/bibliography"/>
   </ds:schemaRefs>

</xml_diff>